<commit_message>
Added in test document with test results
</commit_message>
<xml_diff>
--- a/Draft for project computer vision.docx
+++ b/Draft for project computer vision.docx
@@ -404,13 +404,13 @@
                   </wp:anchor>
                 </w:drawing>
               </mc:Choice>
-              <mc:Fallback xmlns:a="http://schemas.openxmlformats.org/drawingml/2006/main" xmlns:pic="http://schemas.openxmlformats.org/drawingml/2006/picture" xmlns:a14="http://schemas.microsoft.com/office/drawing/2010/main" xmlns:arto="http://schemas.microsoft.com/office/word/2006/arto">
+              <mc:Fallback>
                 <w:pict>
-                  <v:shapetype id="_x0000_t202" coordsize="21600,21600" o:spt="202" path="m,l,21600r21600,l21600,xe" w14:anchorId="3DB9D342">
+                  <v:shapetype w14:anchorId="3DB9D342" id="_x0000_t202" coordsize="21600,21600" o:spt="202" path="m,l,21600r21600,l21600,xe">
                     <v:stroke joinstyle="miter"/>
                     <v:path gradientshapeok="t" o:connecttype="rect"/>
                   </v:shapetype>
-                  <v:shape id="Tekstboks 138" style="position:absolute;margin-left:0;margin-top:0;width:134.85pt;height:302.4pt;z-index:251658240;visibility:visible;mso-wrap-style:square;mso-width-percent:941;mso-height-percent:773;mso-wrap-distance-left:9pt;mso-wrap-distance-top:0;mso-wrap-distance-right:9pt;mso-wrap-distance-bottom:0;mso-position-horizontal:center;mso-position-horizontal-relative:page;mso-position-vertical:center;mso-position-vertical-relative:page;mso-width-percent:941;mso-height-percent:773;mso-width-relative:page;mso-height-relative:page;v-text-anchor:middle" o:spid="_x0000_s1026" fillcolor="white [3201]" stroked="f" strokeweight=".5pt" type="#_x0000_t202" o:gfxdata="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">
+                  <v:shape id="Tekstboks 138" o:spid="_x0000_s1026" type="#_x0000_t202" style="position:absolute;margin-left:0;margin-top:0;width:134.85pt;height:302.4pt;z-index:251658240;visibility:visible;mso-wrap-style:square;mso-width-percent:941;mso-height-percent:773;mso-wrap-distance-left:9pt;mso-wrap-distance-top:0;mso-wrap-distance-right:9pt;mso-wrap-distance-bottom:0;mso-position-horizontal:center;mso-position-horizontal-relative:page;mso-position-vertical:center;mso-position-vertical-relative:page;mso-width-percent:941;mso-height-percent:773;mso-width-relative:page;mso-height-relative:page;v-text-anchor:middle" o:gfxdata="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" fillcolor="white [3201]" stroked="f" strokeweight=".5pt">
                     <v:textbox inset="0,0,0,0">
                       <w:txbxContent>
                         <w:tbl>
@@ -418,7 +418,7 @@
                             <w:tblW w:w="5000" w:type="pct"/>
                             <w:jc w:val="center"/>
                             <w:tblBorders>
-                              <w:insideV w:val="single" w:color="ED7D31" w:themeColor="accent2" w:sz="12" w:space="0"/>
+                              <w:insideV w:val="single" w:sz="12" w:space="0" w:color="ED7D31" w:themeColor="accent2"/>
                             </w:tblBorders>
                             <w:tblCellMar>
                               <w:top w:w="1296" w:type="dxa"/>
@@ -467,7 +467,7 @@
                                               </pic:cNvPicPr>
                                             </pic:nvPicPr>
                                             <pic:blipFill>
-                                              <a:blip r:embed="rId10">
+                                              <a:blip r:embed="rId9">
                                                 <a:extLst>
                                                   <a:ext uri="{28A0092B-C50C-407E-A947-70E740481C1C}">
                                                     <a14:useLocalDpi xmlns:a14="http://schemas.microsoft.com/office/drawing/2010/main" val="0"/>
@@ -504,7 +504,7 @@
                               <w:sdt>
                                 <w:sdtPr>
                                   <w:rPr>
-                                    <w:rFonts w:asciiTheme="majorHAnsi" w:hAnsiTheme="majorHAnsi" w:eastAsiaTheme="majorEastAsia" w:cstheme="majorBidi"/>
+                                    <w:rFonts w:asciiTheme="majorHAnsi" w:eastAsiaTheme="majorEastAsia" w:hAnsiTheme="majorHAnsi" w:cstheme="majorBidi"/>
                                     <w:spacing w:val="-10"/>
                                     <w:kern w:val="28"/>
                                     <w:sz w:val="56"/>
@@ -533,7 +533,7 @@
                                     </w:pPr>
                                     <w:r>
                                       <w:rPr>
-                                        <w:rFonts w:asciiTheme="majorHAnsi" w:hAnsiTheme="majorHAnsi" w:eastAsiaTheme="majorEastAsia" w:cstheme="majorBidi"/>
+                                        <w:rFonts w:asciiTheme="majorHAnsi" w:eastAsiaTheme="majorEastAsia" w:hAnsiTheme="majorHAnsi" w:cstheme="majorBidi"/>
                                         <w:spacing w:val="-10"/>
                                         <w:kern w:val="28"/>
                                         <w:sz w:val="56"/>
@@ -544,7 +544,7 @@
                                     </w:r>
                                     <w:r>
                                       <w:rPr>
-                                        <w:rFonts w:asciiTheme="majorHAnsi" w:hAnsiTheme="majorHAnsi" w:eastAsiaTheme="majorEastAsia" w:cstheme="majorBidi"/>
+                                        <w:rFonts w:asciiTheme="majorHAnsi" w:eastAsiaTheme="majorEastAsia" w:hAnsiTheme="majorHAnsi" w:cstheme="majorBidi"/>
                                         <w:spacing w:val="-10"/>
                                         <w:kern w:val="28"/>
                                         <w:sz w:val="56"/>
@@ -555,7 +555,7 @@
                                     </w:r>
                                     <w:r>
                                       <w:rPr>
-                                        <w:rFonts w:asciiTheme="majorHAnsi" w:hAnsiTheme="majorHAnsi" w:eastAsiaTheme="majorEastAsia" w:cstheme="majorBidi"/>
+                                        <w:rFonts w:asciiTheme="majorHAnsi" w:eastAsiaTheme="majorEastAsia" w:hAnsiTheme="majorHAnsi" w:cstheme="majorBidi"/>
                                         <w:spacing w:val="-10"/>
                                         <w:kern w:val="28"/>
                                         <w:sz w:val="56"/>
@@ -1468,6 +1468,7 @@
           <w:lang w:val="en-US"/>
         </w:rPr>
       </w:pPr>
+      <w:proofErr w:type="spellStart"/>
       <w:r>
         <w:rPr>
           <w:b/>
@@ -1477,7 +1478,19 @@
           <w:highlight w:val="yellow"/>
           <w:lang w:val="en-US"/>
         </w:rPr>
-        <w:t>TODO:</w:t>
+        <w:t>TODO</w:t>
+      </w:r>
+      <w:proofErr w:type="spellEnd"/>
+      <w:r>
+        <w:rPr>
+          <w:b/>
+          <w:bCs/>
+          <w:sz w:val="24"/>
+          <w:szCs w:val="24"/>
+          <w:highlight w:val="yellow"/>
+          <w:lang w:val="en-US"/>
+        </w:rPr>
+        <w:t>:</w:t>
       </w:r>
     </w:p>
     <w:p>
@@ -1992,6 +2005,7 @@
         </w:rPr>
         <w:t xml:space="preserve"> with the help of </w:t>
       </w:r>
+      <w:proofErr w:type="spellStart"/>
       <w:r>
         <w:rPr>
           <w:rFonts w:ascii="Arial" w:eastAsia="Arial" w:hAnsi="Arial" w:cs="Arial"/>
@@ -2001,6 +2015,7 @@
         </w:rPr>
         <w:t>Matlab</w:t>
       </w:r>
+      <w:proofErr w:type="spellEnd"/>
       <w:r>
         <w:rPr>
           <w:rFonts w:ascii="Arial" w:eastAsia="Arial" w:hAnsi="Arial" w:cs="Arial"/>
@@ -2102,6 +2117,7 @@
         </w:rPr>
         <w:t xml:space="preserve">The tool we have used in the project is the </w:t>
       </w:r>
+      <w:proofErr w:type="spellStart"/>
       <w:r>
         <w:rPr>
           <w:rFonts w:ascii="Arial" w:eastAsia="Arial" w:hAnsi="Arial" w:cs="Arial"/>
@@ -2111,6 +2127,7 @@
         </w:rPr>
         <w:t>Matlab</w:t>
       </w:r>
+      <w:proofErr w:type="spellEnd"/>
       <w:r>
         <w:rPr>
           <w:rFonts w:ascii="Arial" w:eastAsia="Arial" w:hAnsi="Arial" w:cs="Arial"/>
@@ -2565,7 +2582,25 @@
           <w:szCs w:val="24"/>
           <w:lang w:val="en-US"/>
         </w:rPr>
-        <w:t>Methodology we don’t have the exp to implement(machine learning etc)?</w:t>
+        <w:t xml:space="preserve">Methodology we don’t have the exp to implement(machine learning </w:t>
+      </w:r>
+      <w:proofErr w:type="spellStart"/>
+      <w:r>
+        <w:rPr>
+          <w:sz w:val="24"/>
+          <w:szCs w:val="24"/>
+          <w:lang w:val="en-US"/>
+        </w:rPr>
+        <w:t>etc</w:t>
+      </w:r>
+      <w:proofErr w:type="spellEnd"/>
+      <w:r>
+        <w:rPr>
+          <w:sz w:val="24"/>
+          <w:szCs w:val="24"/>
+          <w:lang w:val="en-US"/>
+        </w:rPr>
+        <w:t>)?</w:t>
       </w:r>
     </w:p>
     <w:p>
@@ -2611,7 +2646,7 @@
           <w:lang w:val="en-US"/>
         </w:rPr>
       </w:pPr>
-      <w:hyperlink r:id="rId11" w:history="1">
+      <w:hyperlink r:id="rId10" w:history="1">
         <w:r>
           <w:rPr>
             <w:rStyle w:val="Hyperlink"/>
@@ -2659,7 +2694,7 @@
         </w:rPr>
         <w:t xml:space="preserve"> </w:t>
       </w:r>
-      <w:hyperlink r:id="rId12" w:history="1">
+      <w:hyperlink r:id="rId11" w:history="1">
         <w:r>
           <w:rPr>
             <w:rStyle w:val="Hyperlink"/>
@@ -2712,7 +2747,7 @@
         </w:rPr>
         <w:t xml:space="preserve">CGI technology: </w:t>
       </w:r>
-      <w:hyperlink r:id="rId13" w:history="1">
+      <w:hyperlink r:id="rId12" w:history="1">
         <w:r>
           <w:rPr>
             <w:rStyle w:val="Hyperlink"/>
@@ -3125,27 +3160,77 @@
           <w:szCs w:val="24"/>
           <w:lang w:val="en-US"/>
         </w:rPr>
-        <w:t xml:space="preserve"> of food is </w:t>
-      </w:r>
-      <w:r>
-        <w:rPr>
-          <w:rFonts w:ascii="Arial" w:hAnsi="Arial" w:cs="Arial"/>
-          <w:color w:val="202124"/>
-          <w:sz w:val="24"/>
-          <w:szCs w:val="24"/>
-          <w:lang w:val="en-US"/>
-        </w:rPr>
-        <w:t xml:space="preserve">widely used in food industry. </w:t>
-      </w:r>
-      <w:r>
-        <w:rPr>
-          <w:rFonts w:ascii="Arial" w:hAnsi="Arial" w:cs="Arial"/>
-          <w:color w:val="202124"/>
-          <w:sz w:val="24"/>
-          <w:szCs w:val="24"/>
-          <w:lang w:val="en-US"/>
-        </w:rPr>
-        <w:t xml:space="preserve">Some of the areas in food industry it is used </w:t>
+        <w:t xml:space="preserve"> of </w:t>
+      </w:r>
+      <w:r>
+        <w:rPr>
+          <w:rFonts w:ascii="Arial" w:hAnsi="Arial" w:cs="Arial"/>
+          <w:color w:val="202124"/>
+          <w:sz w:val="24"/>
+          <w:szCs w:val="24"/>
+          <w:lang w:val="en-US"/>
+        </w:rPr>
+        <w:t xml:space="preserve">food is </w:t>
+      </w:r>
+      <w:r>
+        <w:rPr>
+          <w:rFonts w:ascii="Arial" w:hAnsi="Arial" w:cs="Arial"/>
+          <w:color w:val="202124"/>
+          <w:sz w:val="24"/>
+          <w:szCs w:val="24"/>
+          <w:lang w:val="en-US"/>
+        </w:rPr>
+        <w:t>widely</w:t>
+      </w:r>
+      <w:r>
+        <w:rPr>
+          <w:rFonts w:ascii="Arial" w:hAnsi="Arial" w:cs="Arial"/>
+          <w:color w:val="202124"/>
+          <w:sz w:val="24"/>
+          <w:szCs w:val="24"/>
+          <w:lang w:val="en-US"/>
+        </w:rPr>
+        <w:t xml:space="preserve"> used in food industry</w:t>
+      </w:r>
+      <w:r>
+        <w:rPr>
+          <w:rFonts w:ascii="Arial" w:hAnsi="Arial" w:cs="Arial"/>
+          <w:color w:val="202124"/>
+          <w:sz w:val="24"/>
+          <w:szCs w:val="24"/>
+          <w:lang w:val="en-US"/>
+        </w:rPr>
+        <w:t xml:space="preserve">. </w:t>
+      </w:r>
+      <w:r>
+        <w:rPr>
+          <w:rFonts w:ascii="Arial" w:hAnsi="Arial" w:cs="Arial"/>
+          <w:color w:val="202124"/>
+          <w:sz w:val="24"/>
+          <w:szCs w:val="24"/>
+          <w:lang w:val="en-US"/>
+        </w:rPr>
+        <w:t xml:space="preserve">Some of the </w:t>
+      </w:r>
+      <w:r>
+        <w:rPr>
+          <w:rFonts w:ascii="Arial" w:hAnsi="Arial" w:cs="Arial"/>
+          <w:color w:val="202124"/>
+          <w:sz w:val="24"/>
+          <w:szCs w:val="24"/>
+          <w:lang w:val="en-US"/>
+        </w:rPr>
+        <w:t xml:space="preserve">areas in food </w:t>
+      </w:r>
+      <w:r>
+        <w:rPr>
+          <w:rFonts w:ascii="Arial" w:hAnsi="Arial" w:cs="Arial"/>
+          <w:color w:val="202124"/>
+          <w:sz w:val="24"/>
+          <w:szCs w:val="24"/>
+          <w:lang w:val="en-US"/>
+        </w:rPr>
+        <w:t xml:space="preserve">industry it is used </w:t>
       </w:r>
       <w:r>
         <w:rPr>
@@ -3165,27 +3250,87 @@
           <w:szCs w:val="24"/>
           <w:lang w:val="en-US"/>
         </w:rPr>
-        <w:t xml:space="preserve"> are analyzing images of food to extrac</w:t>
-      </w:r>
-      <w:r>
-        <w:rPr>
-          <w:rFonts w:ascii="Arial" w:hAnsi="Arial" w:cs="Arial"/>
-          <w:color w:val="202124"/>
-          <w:sz w:val="24"/>
-          <w:szCs w:val="24"/>
-          <w:lang w:val="en-US"/>
-        </w:rPr>
-        <w:t xml:space="preserve">t the nutrition content in the food. By combing image segmentation and classification </w:t>
-      </w:r>
-      <w:r>
-        <w:rPr>
-          <w:rFonts w:ascii="Arial" w:hAnsi="Arial" w:cs="Arial"/>
-          <w:color w:val="202124"/>
-          <w:sz w:val="24"/>
-          <w:szCs w:val="24"/>
-          <w:lang w:val="en-US"/>
-        </w:rPr>
-        <w:t>you can estimate the</w:t>
+        <w:t xml:space="preserve"> are </w:t>
+      </w:r>
+      <w:r>
+        <w:rPr>
+          <w:rFonts w:ascii="Arial" w:hAnsi="Arial" w:cs="Arial"/>
+          <w:color w:val="202124"/>
+          <w:sz w:val="24"/>
+          <w:szCs w:val="24"/>
+          <w:lang w:val="en-US"/>
+        </w:rPr>
+        <w:t xml:space="preserve">analyzing </w:t>
+      </w:r>
+      <w:r>
+        <w:rPr>
+          <w:rFonts w:ascii="Arial" w:hAnsi="Arial" w:cs="Arial"/>
+          <w:color w:val="202124"/>
+          <w:sz w:val="24"/>
+          <w:szCs w:val="24"/>
+          <w:lang w:val="en-US"/>
+        </w:rPr>
+        <w:t xml:space="preserve">images of food to </w:t>
+      </w:r>
+      <w:r>
+        <w:rPr>
+          <w:rFonts w:ascii="Arial" w:hAnsi="Arial" w:cs="Arial"/>
+          <w:color w:val="202124"/>
+          <w:sz w:val="24"/>
+          <w:szCs w:val="24"/>
+          <w:lang w:val="en-US"/>
+        </w:rPr>
+        <w:t>extrac</w:t>
+      </w:r>
+      <w:r>
+        <w:rPr>
+          <w:rFonts w:ascii="Arial" w:hAnsi="Arial" w:cs="Arial"/>
+          <w:color w:val="202124"/>
+          <w:sz w:val="24"/>
+          <w:szCs w:val="24"/>
+          <w:lang w:val="en-US"/>
+        </w:rPr>
+        <w:t xml:space="preserve">t the nutrition </w:t>
+      </w:r>
+      <w:r>
+        <w:rPr>
+          <w:rFonts w:ascii="Arial" w:hAnsi="Arial" w:cs="Arial"/>
+          <w:color w:val="202124"/>
+          <w:sz w:val="24"/>
+          <w:szCs w:val="24"/>
+          <w:lang w:val="en-US"/>
+        </w:rPr>
+        <w:t xml:space="preserve">content in the food. </w:t>
+      </w:r>
+      <w:r>
+        <w:rPr>
+          <w:rFonts w:ascii="Arial" w:hAnsi="Arial" w:cs="Arial"/>
+          <w:color w:val="202124"/>
+          <w:sz w:val="24"/>
+          <w:szCs w:val="24"/>
+          <w:lang w:val="en-US"/>
+        </w:rPr>
+        <w:t xml:space="preserve">By combing image segmentation and classification </w:t>
+      </w:r>
+      <w:r>
+        <w:rPr>
+          <w:rFonts w:ascii="Arial" w:hAnsi="Arial" w:cs="Arial"/>
+          <w:color w:val="202124"/>
+          <w:sz w:val="24"/>
+          <w:szCs w:val="24"/>
+          <w:lang w:val="en-US"/>
+        </w:rPr>
+        <w:t xml:space="preserve">you can </w:t>
+      </w:r>
+      <w:r>
+        <w:rPr>
+          <w:rFonts w:ascii="Arial" w:hAnsi="Arial" w:cs="Arial"/>
+          <w:color w:val="202124"/>
+          <w:sz w:val="24"/>
+          <w:szCs w:val="24"/>
+          <w:lang w:val="en-US"/>
+        </w:rPr>
+        <w:t>estimate the</w:t>
       </w:r>
       <w:r>
         <w:rPr>
@@ -3205,7 +3350,17 @@
           <w:szCs w:val="24"/>
           <w:lang w:val="en-US"/>
         </w:rPr>
-        <w:t>type and weight of food</w:t>
+        <w:t xml:space="preserve">type and </w:t>
+      </w:r>
+      <w:r>
+        <w:rPr>
+          <w:rFonts w:ascii="Arial" w:hAnsi="Arial" w:cs="Arial"/>
+          <w:color w:val="202124"/>
+          <w:sz w:val="24"/>
+          <w:szCs w:val="24"/>
+          <w:lang w:val="en-US"/>
+        </w:rPr>
+        <w:t>weight of food</w:t>
       </w:r>
       <w:r>
         <w:rPr>
@@ -3235,17 +3390,57 @@
           <w:szCs w:val="24"/>
           <w:lang w:val="en-US"/>
         </w:rPr>
-        <w:t xml:space="preserve">and thus estimate the nutrition on your dinner plate. </w:t>
-      </w:r>
-      <w:r>
-        <w:rPr>
-          <w:rFonts w:ascii="Arial" w:hAnsi="Arial" w:cs="Arial"/>
-          <w:color w:val="202124"/>
-          <w:sz w:val="24"/>
-          <w:szCs w:val="24"/>
-          <w:lang w:val="en-US"/>
-        </w:rPr>
-        <w:t xml:space="preserve">Another example of use of food segmentation in </w:t>
+        <w:t xml:space="preserve">and </w:t>
+      </w:r>
+      <w:r>
+        <w:rPr>
+          <w:rFonts w:ascii="Arial" w:hAnsi="Arial" w:cs="Arial"/>
+          <w:color w:val="202124"/>
+          <w:sz w:val="24"/>
+          <w:szCs w:val="24"/>
+          <w:lang w:val="en-US"/>
+        </w:rPr>
+        <w:t xml:space="preserve">thus </w:t>
+      </w:r>
+      <w:r>
+        <w:rPr>
+          <w:rFonts w:ascii="Arial" w:hAnsi="Arial" w:cs="Arial"/>
+          <w:color w:val="202124"/>
+          <w:sz w:val="24"/>
+          <w:szCs w:val="24"/>
+          <w:lang w:val="en-US"/>
+        </w:rPr>
+        <w:t xml:space="preserve">estimate the nutrition on </w:t>
+      </w:r>
+      <w:r>
+        <w:rPr>
+          <w:rFonts w:ascii="Arial" w:hAnsi="Arial" w:cs="Arial"/>
+          <w:color w:val="202124"/>
+          <w:sz w:val="24"/>
+          <w:szCs w:val="24"/>
+          <w:lang w:val="en-US"/>
+        </w:rPr>
+        <w:t xml:space="preserve">your dinner plate. </w:t>
+      </w:r>
+      <w:r>
+        <w:rPr>
+          <w:rFonts w:ascii="Arial" w:hAnsi="Arial" w:cs="Arial"/>
+          <w:color w:val="202124"/>
+          <w:sz w:val="24"/>
+          <w:szCs w:val="24"/>
+          <w:lang w:val="en-US"/>
+        </w:rPr>
+        <w:t xml:space="preserve">Another example of use of </w:t>
+      </w:r>
+      <w:r>
+        <w:rPr>
+          <w:rFonts w:ascii="Arial" w:hAnsi="Arial" w:cs="Arial"/>
+          <w:color w:val="202124"/>
+          <w:sz w:val="24"/>
+          <w:szCs w:val="24"/>
+          <w:lang w:val="en-US"/>
+        </w:rPr>
+        <w:t xml:space="preserve">food segmentation in </w:t>
       </w:r>
       <w:r>
         <w:rPr>
@@ -3275,7 +3470,17 @@
           <w:szCs w:val="24"/>
           <w:lang w:val="en-US"/>
         </w:rPr>
-        <w:t>and classification</w:t>
+        <w:t xml:space="preserve">and </w:t>
+      </w:r>
+      <w:r>
+        <w:rPr>
+          <w:rFonts w:ascii="Arial" w:hAnsi="Arial" w:cs="Arial"/>
+          <w:color w:val="202124"/>
+          <w:sz w:val="24"/>
+          <w:szCs w:val="24"/>
+          <w:lang w:val="en-US"/>
+        </w:rPr>
+        <w:t>classification</w:t>
       </w:r>
       <w:r>
         <w:rPr>
@@ -3305,17 +3510,57 @@
           <w:szCs w:val="24"/>
           <w:lang w:val="en-US"/>
         </w:rPr>
-        <w:t xml:space="preserve"> for the verification of the quality of the cooking p</w:t>
-      </w:r>
-      <w:r>
-        <w:rPr>
-          <w:rFonts w:ascii="Arial" w:hAnsi="Arial" w:cs="Arial"/>
-          <w:color w:val="202124"/>
-          <w:sz w:val="24"/>
-          <w:szCs w:val="24"/>
-          <w:lang w:val="en-US"/>
-        </w:rPr>
-        <w:t xml:space="preserve">rocess of the food. </w:t>
+        <w:t xml:space="preserve"> </w:t>
+      </w:r>
+      <w:r>
+        <w:rPr>
+          <w:rFonts w:ascii="Arial" w:hAnsi="Arial" w:cs="Arial"/>
+          <w:color w:val="202124"/>
+          <w:sz w:val="24"/>
+          <w:szCs w:val="24"/>
+          <w:lang w:val="en-US"/>
+        </w:rPr>
+        <w:t xml:space="preserve">for the </w:t>
+      </w:r>
+      <w:r>
+        <w:rPr>
+          <w:rFonts w:ascii="Arial" w:hAnsi="Arial" w:cs="Arial"/>
+          <w:color w:val="202124"/>
+          <w:sz w:val="24"/>
+          <w:szCs w:val="24"/>
+          <w:lang w:val="en-US"/>
+        </w:rPr>
+        <w:t xml:space="preserve">verification of the </w:t>
+      </w:r>
+      <w:r>
+        <w:rPr>
+          <w:rFonts w:ascii="Arial" w:hAnsi="Arial" w:cs="Arial"/>
+          <w:color w:val="202124"/>
+          <w:sz w:val="24"/>
+          <w:szCs w:val="24"/>
+          <w:lang w:val="en-US"/>
+        </w:rPr>
+        <w:t>quality of the cooking p</w:t>
+      </w:r>
+      <w:r>
+        <w:rPr>
+          <w:rFonts w:ascii="Arial" w:hAnsi="Arial" w:cs="Arial"/>
+          <w:color w:val="202124"/>
+          <w:sz w:val="24"/>
+          <w:szCs w:val="24"/>
+          <w:lang w:val="en-US"/>
+        </w:rPr>
+        <w:t xml:space="preserve">rocess </w:t>
+      </w:r>
+      <w:r>
+        <w:rPr>
+          <w:rFonts w:ascii="Arial" w:hAnsi="Arial" w:cs="Arial"/>
+          <w:color w:val="202124"/>
+          <w:sz w:val="24"/>
+          <w:szCs w:val="24"/>
+          <w:lang w:val="en-US"/>
+        </w:rPr>
+        <w:t xml:space="preserve">of the food. </w:t>
       </w:r>
     </w:p>
     <w:p>
@@ -3358,6 +3603,276 @@
           <w:lang w:val="en-US"/>
         </w:rPr>
         <w:t xml:space="preserve">. </w:t>
+      </w:r>
+      <w:r>
+        <w:rPr>
+          <w:rFonts w:ascii="Arial" w:hAnsi="Arial" w:cs="Arial"/>
+          <w:color w:val="202124"/>
+          <w:sz w:val="24"/>
+          <w:szCs w:val="24"/>
+          <w:lang w:val="en-US"/>
+        </w:rPr>
+        <w:t xml:space="preserve">Machine learning is a branch of </w:t>
+      </w:r>
+      <w:r>
+        <w:rPr>
+          <w:rFonts w:ascii="Arial" w:hAnsi="Arial" w:cs="Arial"/>
+          <w:color w:val="202124"/>
+          <w:sz w:val="24"/>
+          <w:szCs w:val="24"/>
+          <w:lang w:val="en-US"/>
+        </w:rPr>
+        <w:t>Artificial intelligence</w:t>
+      </w:r>
+      <w:r>
+        <w:rPr>
+          <w:rFonts w:ascii="Arial" w:hAnsi="Arial" w:cs="Arial"/>
+          <w:color w:val="202124"/>
+          <w:sz w:val="24"/>
+          <w:szCs w:val="24"/>
+          <w:lang w:val="en-US"/>
+        </w:rPr>
+        <w:t>, that focus</w:t>
+      </w:r>
+      <w:r>
+        <w:rPr>
+          <w:rFonts w:ascii="Arial" w:hAnsi="Arial" w:cs="Arial"/>
+          <w:color w:val="202124"/>
+          <w:sz w:val="24"/>
+          <w:szCs w:val="24"/>
+          <w:lang w:val="en-US"/>
+        </w:rPr>
+        <w:t>es on</w:t>
+      </w:r>
+      <w:r>
+        <w:rPr>
+          <w:rFonts w:ascii="Arial" w:hAnsi="Arial" w:cs="Arial"/>
+          <w:color w:val="202124"/>
+          <w:sz w:val="24"/>
+          <w:szCs w:val="24"/>
+          <w:lang w:val="en-US"/>
+        </w:rPr>
+        <w:t xml:space="preserve"> the idea </w:t>
+      </w:r>
+      <w:r>
+        <w:rPr>
+          <w:rFonts w:ascii="Arial" w:hAnsi="Arial" w:cs="Arial"/>
+          <w:color w:val="202124"/>
+          <w:sz w:val="24"/>
+          <w:szCs w:val="24"/>
+          <w:lang w:val="en-US"/>
+        </w:rPr>
+        <w:t xml:space="preserve">that </w:t>
+      </w:r>
+      <w:r>
+        <w:rPr>
+          <w:rFonts w:ascii="Arial" w:hAnsi="Arial" w:cs="Arial"/>
+          <w:color w:val="202124"/>
+          <w:sz w:val="24"/>
+          <w:szCs w:val="24"/>
+          <w:lang w:val="en-US"/>
+        </w:rPr>
+        <w:t>the system can learn from data</w:t>
+      </w:r>
+      <w:r>
+        <w:rPr>
+          <w:rFonts w:ascii="Arial" w:hAnsi="Arial" w:cs="Arial"/>
+          <w:color w:val="202124"/>
+          <w:sz w:val="24"/>
+          <w:szCs w:val="24"/>
+          <w:lang w:val="en-US"/>
+        </w:rPr>
+        <w:t xml:space="preserve">. In our case </w:t>
+      </w:r>
+      <w:r>
+        <w:rPr>
+          <w:rFonts w:ascii="Arial" w:hAnsi="Arial" w:cs="Arial"/>
+          <w:color w:val="202124"/>
+          <w:sz w:val="24"/>
+          <w:szCs w:val="24"/>
+          <w:lang w:val="en-US"/>
+        </w:rPr>
+        <w:t xml:space="preserve">we </w:t>
+      </w:r>
+      <w:r>
+        <w:rPr>
+          <w:rFonts w:ascii="Arial" w:hAnsi="Arial" w:cs="Arial"/>
+          <w:color w:val="202124"/>
+          <w:sz w:val="24"/>
+          <w:szCs w:val="24"/>
+          <w:lang w:val="en-US"/>
+        </w:rPr>
+        <w:t>considered</w:t>
+      </w:r>
+      <w:r>
+        <w:rPr>
+          <w:rFonts w:ascii="Arial" w:hAnsi="Arial" w:cs="Arial"/>
+          <w:color w:val="202124"/>
+          <w:sz w:val="24"/>
+          <w:szCs w:val="24"/>
+          <w:lang w:val="en-US"/>
+        </w:rPr>
+        <w:t xml:space="preserve"> </w:t>
+      </w:r>
+      <w:r>
+        <w:rPr>
+          <w:rFonts w:ascii="Arial" w:hAnsi="Arial" w:cs="Arial"/>
+          <w:color w:val="202124"/>
+          <w:sz w:val="24"/>
+          <w:szCs w:val="24"/>
+          <w:lang w:val="en-US"/>
+        </w:rPr>
+        <w:t xml:space="preserve">training the </w:t>
+      </w:r>
+      <w:r>
+        <w:rPr>
+          <w:rFonts w:ascii="Arial" w:hAnsi="Arial" w:cs="Arial"/>
+          <w:color w:val="202124"/>
+          <w:sz w:val="24"/>
+          <w:szCs w:val="24"/>
+          <w:lang w:val="en-US"/>
+        </w:rPr>
+        <w:t xml:space="preserve">system with </w:t>
+      </w:r>
+      <w:r>
+        <w:rPr>
+          <w:rFonts w:ascii="Arial" w:hAnsi="Arial" w:cs="Arial"/>
+          <w:color w:val="202124"/>
+          <w:sz w:val="24"/>
+          <w:szCs w:val="24"/>
+          <w:lang w:val="en-US"/>
+        </w:rPr>
+        <w:t xml:space="preserve">sample data </w:t>
+      </w:r>
+      <w:r>
+        <w:rPr>
+          <w:rFonts w:ascii="Arial" w:hAnsi="Arial" w:cs="Arial"/>
+          <w:color w:val="202124"/>
+          <w:sz w:val="24"/>
+          <w:szCs w:val="24"/>
+          <w:lang w:val="en-US"/>
+        </w:rPr>
+        <w:t xml:space="preserve">to identify </w:t>
+      </w:r>
+      <w:r>
+        <w:rPr>
+          <w:rFonts w:ascii="Arial" w:hAnsi="Arial" w:cs="Arial"/>
+          <w:color w:val="202124"/>
+          <w:sz w:val="24"/>
+          <w:szCs w:val="24"/>
+          <w:lang w:val="en-US"/>
+        </w:rPr>
+        <w:t xml:space="preserve">traits from the </w:t>
+      </w:r>
+      <w:r>
+        <w:rPr>
+          <w:rFonts w:ascii="Arial" w:hAnsi="Arial" w:cs="Arial"/>
+          <w:color w:val="202124"/>
+          <w:sz w:val="24"/>
+          <w:szCs w:val="24"/>
+          <w:lang w:val="en-US"/>
+        </w:rPr>
+        <w:t>vegetables</w:t>
+      </w:r>
+      <w:r>
+        <w:rPr>
+          <w:rFonts w:ascii="Arial" w:hAnsi="Arial" w:cs="Arial"/>
+          <w:color w:val="202124"/>
+          <w:sz w:val="24"/>
+          <w:szCs w:val="24"/>
+          <w:lang w:val="en-US"/>
+        </w:rPr>
+        <w:t xml:space="preserve">, and </w:t>
+      </w:r>
+      <w:r>
+        <w:rPr>
+          <w:rFonts w:ascii="Arial" w:hAnsi="Arial" w:cs="Arial"/>
+          <w:color w:val="202124"/>
+          <w:sz w:val="24"/>
+          <w:szCs w:val="24"/>
+          <w:lang w:val="en-US"/>
+        </w:rPr>
+        <w:t xml:space="preserve">then easily </w:t>
+      </w:r>
+      <w:r>
+        <w:rPr>
+          <w:rFonts w:ascii="Arial" w:hAnsi="Arial" w:cs="Arial"/>
+          <w:color w:val="202124"/>
+          <w:sz w:val="24"/>
+          <w:szCs w:val="24"/>
+          <w:lang w:val="en-US"/>
+        </w:rPr>
+        <w:t xml:space="preserve">identify a plate </w:t>
+      </w:r>
+      <w:r>
+        <w:rPr>
+          <w:rFonts w:ascii="Arial" w:hAnsi="Arial" w:cs="Arial"/>
+          <w:color w:val="202124"/>
+          <w:sz w:val="24"/>
+          <w:szCs w:val="24"/>
+          <w:lang w:val="en-US"/>
+        </w:rPr>
+        <w:t xml:space="preserve">with </w:t>
+      </w:r>
+      <w:r>
+        <w:rPr>
+          <w:rFonts w:ascii="Arial" w:hAnsi="Arial" w:cs="Arial"/>
+          <w:color w:val="202124"/>
+          <w:sz w:val="24"/>
+          <w:szCs w:val="24"/>
+          <w:lang w:val="en-US"/>
+        </w:rPr>
+        <w:t xml:space="preserve">vegetables of different </w:t>
+      </w:r>
+      <w:r>
+        <w:rPr>
+          <w:rFonts w:ascii="Arial" w:hAnsi="Arial" w:cs="Arial"/>
+          <w:color w:val="202124"/>
+          <w:sz w:val="24"/>
+          <w:szCs w:val="24"/>
+          <w:lang w:val="en-US"/>
+        </w:rPr>
+        <w:t>colors, shapes and textures</w:t>
+      </w:r>
+      <w:r>
+        <w:rPr>
+          <w:rFonts w:ascii="Arial" w:hAnsi="Arial" w:cs="Arial"/>
+          <w:color w:val="202124"/>
+          <w:sz w:val="24"/>
+          <w:szCs w:val="24"/>
+          <w:lang w:val="en-US"/>
+        </w:rPr>
+        <w:t xml:space="preserve">. </w:t>
+      </w:r>
+      <w:r>
+        <w:rPr>
+          <w:rFonts w:ascii="Arial" w:hAnsi="Arial" w:cs="Arial"/>
+          <w:color w:val="202124"/>
+          <w:sz w:val="24"/>
+          <w:szCs w:val="24"/>
+          <w:lang w:val="en-US"/>
+        </w:rPr>
+        <w:t xml:space="preserve">As a result, the system could differentiate between carrots and salmon, that </w:t>
+      </w:r>
+      <w:r>
+        <w:rPr>
+          <w:rFonts w:ascii="Arial" w:hAnsi="Arial" w:cs="Arial"/>
+          <w:color w:val="202124"/>
+          <w:sz w:val="24"/>
+          <w:szCs w:val="24"/>
+          <w:lang w:val="en-US"/>
+        </w:rPr>
+        <w:t>has a similar color.</w:t>
+      </w:r>
+      <w:r>
+        <w:rPr>
+          <w:rFonts w:ascii="Arial" w:hAnsi="Arial" w:cs="Arial"/>
+          <w:color w:val="202124"/>
+          <w:sz w:val="24"/>
+          <w:szCs w:val="24"/>
+          <w:lang w:val="en-US"/>
+        </w:rPr>
+        <w:t xml:space="preserve"> </w:t>
       </w:r>
     </w:p>
     <w:p>
@@ -5318,7 +5833,7 @@
         </w:rPr>
         <w:t xml:space="preserve"> (</w:t>
       </w:r>
-      <w:hyperlink r:id="rId14" w:history="1">
+      <w:hyperlink r:id="rId13" w:history="1">
         <w:r>
           <w:rPr>
             <w:rStyle w:val="Hyperlink"/>
@@ -5454,16 +5969,97 @@
           <w:szCs w:val="24"/>
           <w:lang w:val="en-US"/>
         </w:rPr>
-        <w:t>water and seeds inside a tomato, still a part of the tomato, even though it is not red</w:t>
-      </w:r>
-      <w:r>
-        <w:rPr>
-          <w:rFonts w:ascii="Arial" w:hAnsi="Arial" w:cs="Arial"/>
-          <w:sz w:val="24"/>
-          <w:szCs w:val="24"/>
-          <w:lang w:val="en-US"/>
-        </w:rPr>
-        <w:t xml:space="preserve"> like the outside of the tomato</w:t>
+        <w:t>“</w:t>
+      </w:r>
+      <w:r>
+        <w:rPr>
+          <w:rFonts w:ascii="Arial" w:hAnsi="Arial" w:cs="Arial"/>
+          <w:sz w:val="24"/>
+          <w:szCs w:val="24"/>
+          <w:lang w:val="en-US"/>
+        </w:rPr>
+        <w:t>water</w:t>
+      </w:r>
+      <w:r>
+        <w:rPr>
+          <w:rFonts w:ascii="Arial" w:hAnsi="Arial" w:cs="Arial"/>
+          <w:sz w:val="24"/>
+          <w:szCs w:val="24"/>
+          <w:lang w:val="en-US"/>
+        </w:rPr>
+        <w:t>”</w:t>
+      </w:r>
+      <w:r>
+        <w:rPr>
+          <w:rFonts w:ascii="Arial" w:hAnsi="Arial" w:cs="Arial"/>
+          <w:sz w:val="24"/>
+          <w:szCs w:val="24"/>
+          <w:lang w:val="en-US"/>
+        </w:rPr>
+        <w:t xml:space="preserve"> and seeds inside a tomato, still a part of the tomato, even though it </w:t>
+      </w:r>
+      <w:r>
+        <w:rPr>
+          <w:rFonts w:ascii="Arial" w:hAnsi="Arial" w:cs="Arial"/>
+          <w:sz w:val="24"/>
+          <w:szCs w:val="24"/>
+          <w:lang w:val="en-US"/>
+        </w:rPr>
+        <w:t xml:space="preserve">does </w:t>
+      </w:r>
+      <w:r>
+        <w:rPr>
+          <w:rFonts w:ascii="Arial" w:hAnsi="Arial" w:cs="Arial"/>
+          <w:sz w:val="24"/>
+          <w:szCs w:val="24"/>
+          <w:lang w:val="en-US"/>
+        </w:rPr>
+        <w:t>not</w:t>
+      </w:r>
+      <w:r>
+        <w:rPr>
+          <w:rFonts w:ascii="Arial" w:hAnsi="Arial" w:cs="Arial"/>
+          <w:sz w:val="24"/>
+          <w:szCs w:val="24"/>
+          <w:lang w:val="en-US"/>
+        </w:rPr>
+        <w:t xml:space="preserve"> have the same</w:t>
+      </w:r>
+      <w:r>
+        <w:rPr>
+          <w:rFonts w:ascii="Arial" w:hAnsi="Arial" w:cs="Arial"/>
+          <w:sz w:val="24"/>
+          <w:szCs w:val="24"/>
+          <w:lang w:val="en-US"/>
+        </w:rPr>
+        <w:t xml:space="preserve"> red</w:t>
+      </w:r>
+      <w:r>
+        <w:rPr>
+          <w:rFonts w:ascii="Arial" w:hAnsi="Arial" w:cs="Arial"/>
+          <w:sz w:val="24"/>
+          <w:szCs w:val="24"/>
+          <w:lang w:val="en-US"/>
+        </w:rPr>
+        <w:t xml:space="preserve"> </w:t>
+      </w:r>
+      <w:r>
+        <w:rPr>
+          <w:rFonts w:ascii="Arial" w:hAnsi="Arial" w:cs="Arial"/>
+          <w:sz w:val="24"/>
+          <w:szCs w:val="24"/>
+          <w:lang w:val="en-US"/>
+        </w:rPr>
+        <w:t>color as</w:t>
+      </w:r>
+      <w:r>
+        <w:rPr>
+          <w:rFonts w:ascii="Arial" w:hAnsi="Arial" w:cs="Arial"/>
+          <w:sz w:val="24"/>
+          <w:szCs w:val="24"/>
+          <w:lang w:val="en-US"/>
+        </w:rPr>
+        <w:t xml:space="preserve"> the outside of the tomato</w:t>
       </w:r>
       <w:r>
         <w:rPr>
@@ -5473,6 +6069,24 @@
           <w:lang w:val="en-US"/>
         </w:rPr>
         <w:t xml:space="preserve">. </w:t>
+      </w:r>
+      <w:r>
+        <w:rPr>
+          <w:rFonts w:ascii="Arial" w:hAnsi="Arial" w:cs="Arial"/>
+          <w:sz w:val="24"/>
+          <w:szCs w:val="24"/>
+          <w:lang w:val="en-US"/>
+        </w:rPr>
+        <w:t xml:space="preserve">Or parts of a vegetable that have </w:t>
+      </w:r>
+      <w:r>
+        <w:rPr>
+          <w:rFonts w:ascii="Arial" w:hAnsi="Arial" w:cs="Arial"/>
+          <w:sz w:val="24"/>
+          <w:szCs w:val="24"/>
+          <w:lang w:val="en-US"/>
+        </w:rPr>
+        <w:t xml:space="preserve">a lot of reflection, still counts as part of the vegetable. </w:t>
       </w:r>
       <w:r>
         <w:rPr>
@@ -5538,8 +6152,21 @@
           <w:highlight w:val="yellow"/>
           <w:lang w:val="en-US"/>
         </w:rPr>
-        <w:t>Explain what a binary mask is and why this tool fit our project case etc</w:t>
-      </w:r>
+        <w:t xml:space="preserve">Explain what a binary mask is and why this tool fit our project case </w:t>
+      </w:r>
+      <w:proofErr w:type="spellStart"/>
+      <w:r>
+        <w:rPr>
+          <w:rFonts w:ascii="Arial" w:hAnsi="Arial" w:cs="Arial"/>
+          <w:color w:val="202124"/>
+          <w:sz w:val="24"/>
+          <w:szCs w:val="24"/>
+          <w:highlight w:val="yellow"/>
+          <w:lang w:val="en-US"/>
+        </w:rPr>
+        <w:t>etc</w:t>
+      </w:r>
+      <w:proofErr w:type="spellEnd"/>
     </w:p>
     <w:p>
       <w:pPr>
@@ -5603,8 +6230,19 @@
           <w:highlight w:val="yellow"/>
           <w:lang w:val="en-US"/>
         </w:rPr>
-        <w:t>Explain our work process, how we solved the task etc</w:t>
-      </w:r>
+        <w:t xml:space="preserve">Explain our work process, how we solved the task </w:t>
+      </w:r>
+      <w:proofErr w:type="spellStart"/>
+      <w:r>
+        <w:rPr>
+          <w:sz w:val="24"/>
+          <w:szCs w:val="24"/>
+          <w:highlight w:val="yellow"/>
+          <w:lang w:val="en-US"/>
+        </w:rPr>
+        <w:t>etc</w:t>
+      </w:r>
+      <w:proofErr w:type="spellEnd"/>
       <w:r>
         <w:rPr>
           <w:sz w:val="24"/>
@@ -5727,9 +6365,9 @@
               </wp:anchor>
             </w:drawing>
           </mc:Choice>
-          <mc:Fallback xmlns:a="http://schemas.openxmlformats.org/drawingml/2006/main" xmlns:pic="http://schemas.openxmlformats.org/drawingml/2006/picture" xmlns:a14="http://schemas.microsoft.com/office/drawing/2010/main" xmlns:arto="http://schemas.microsoft.com/office/word/2006/arto">
+          <mc:Fallback>
             <w:pict>
-              <v:shape id="Tekstboks 4" style="position:absolute;margin-left:321.15pt;margin-top:189.8pt;width:184.65pt;height:.05pt;z-index:251658242;visibility:visible;mso-wrap-style:square;mso-wrap-distance-left:9pt;mso-wrap-distance-top:0;mso-wrap-distance-right:9pt;mso-wrap-distance-bottom:0;mso-position-horizontal:absolute;mso-position-horizontal-relative:text;mso-position-vertical:absolute;mso-position-vertical-relative:text;v-text-anchor:top" o:spid="_x0000_s1027" stroked="f" type="#_x0000_t202" o:gfxdata="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" w14:anchorId="3297A0BC">
+              <v:shape w14:anchorId="3297A0BC" id="Tekstboks 4" o:spid="_x0000_s1027" type="#_x0000_t202" style="position:absolute;margin-left:321.15pt;margin-top:189.8pt;width:184.65pt;height:.05pt;z-index:251658242;visibility:visible;mso-wrap-style:square;mso-wrap-distance-left:9pt;mso-wrap-distance-top:0;mso-wrap-distance-right:9pt;mso-wrap-distance-bottom:0;mso-position-horizontal:absolute;mso-position-horizontal-relative:text;mso-position-vertical:absolute;mso-position-vertical-relative:text;v-text-anchor:top" o:gfxdata="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" stroked="f">
                 <v:textbox style="mso-fit-shape-to-text:t" inset="0,0,0,0">
                   <w:txbxContent>
                     <w:p>
@@ -5792,7 +6430,7 @@
                     </pic:cNvPicPr>
                   </pic:nvPicPr>
                   <pic:blipFill>
-                    <a:blip r:embed="rId15" cstate="print">
+                    <a:blip r:embed="rId14" cstate="print">
                       <a:extLst>
                         <a:ext uri="{28A0092B-C50C-407E-A947-70E740481C1C}">
                           <a14:useLocalDpi xmlns:a14="http://schemas.microsoft.com/office/drawing/2010/main" val="0"/>
@@ -5837,7 +6475,25 @@
           <w:szCs w:val="24"/>
           <w:lang w:val="en-US"/>
         </w:rPr>
-        <w:t xml:space="preserve">looking for ways to segment an image into different areas of interest (finding borders etc). We investigated methods like </w:t>
+        <w:t xml:space="preserve">looking for ways to segment an image into different areas of interest (finding borders </w:t>
+      </w:r>
+      <w:proofErr w:type="spellStart"/>
+      <w:r>
+        <w:rPr>
+          <w:sz w:val="24"/>
+          <w:szCs w:val="24"/>
+          <w:lang w:val="en-US"/>
+        </w:rPr>
+        <w:t>etc</w:t>
+      </w:r>
+      <w:proofErr w:type="spellEnd"/>
+      <w:r>
+        <w:rPr>
+          <w:sz w:val="24"/>
+          <w:szCs w:val="24"/>
+          <w:lang w:val="en-US"/>
+        </w:rPr>
+        <w:t xml:space="preserve">). We investigated methods like </w:t>
       </w:r>
       <w:r>
         <w:rPr>
@@ -6112,6 +6768,7 @@
         </w:rPr>
         <w:t xml:space="preserve">in the inspiration document provided by our teaching assistant we decided to go with the </w:t>
       </w:r>
+      <w:proofErr w:type="spellStart"/>
       <w:r>
         <w:rPr>
           <w:sz w:val="24"/>
@@ -6120,6 +6777,7 @@
         </w:rPr>
         <w:t>colour</w:t>
       </w:r>
+      <w:proofErr w:type="spellEnd"/>
       <w:r>
         <w:rPr>
           <w:sz w:val="24"/>
@@ -6128,6 +6786,7 @@
         </w:rPr>
         <w:t xml:space="preserve"> thresholder app in the </w:t>
       </w:r>
+      <w:proofErr w:type="spellStart"/>
       <w:r>
         <w:rPr>
           <w:i/>
@@ -6136,7 +6795,18 @@
           <w:szCs w:val="24"/>
           <w:lang w:val="en-US"/>
         </w:rPr>
-        <w:t>Matlab image processing toolbox</w:t>
+        <w:t>Matlab</w:t>
+      </w:r>
+      <w:proofErr w:type="spellEnd"/>
+      <w:r>
+        <w:rPr>
+          <w:i/>
+          <w:iCs/>
+          <w:sz w:val="24"/>
+          <w:szCs w:val="24"/>
+          <w:lang w:val="en-US"/>
+        </w:rPr>
+        <w:t xml:space="preserve"> image processing toolbox</w:t>
       </w:r>
       <w:r>
         <w:rPr>
@@ -6176,7 +6846,25 @@
           <w:szCs w:val="24"/>
           <w:lang w:val="en-US"/>
         </w:rPr>
-        <w:t xml:space="preserve">containing specified parts of a colour space. </w:t>
+        <w:t xml:space="preserve">containing specified parts of a </w:t>
+      </w:r>
+      <w:proofErr w:type="spellStart"/>
+      <w:r>
+        <w:rPr>
+          <w:sz w:val="24"/>
+          <w:szCs w:val="24"/>
+          <w:lang w:val="en-US"/>
+        </w:rPr>
+        <w:t>colour</w:t>
+      </w:r>
+      <w:proofErr w:type="spellEnd"/>
+      <w:r>
+        <w:rPr>
+          <w:sz w:val="24"/>
+          <w:szCs w:val="24"/>
+          <w:lang w:val="en-US"/>
+        </w:rPr>
+        <w:t xml:space="preserve"> space. </w:t>
       </w:r>
       <w:r>
         <w:rPr>
@@ -6200,7 +6888,61 @@
           <w:szCs w:val="24"/>
           <w:lang w:val="en-US"/>
         </w:rPr>
-        <w:t xml:space="preserve"> classify specific colours, these colours being the most common colours </w:t>
+        <w:t xml:space="preserve"> classify specific </w:t>
+      </w:r>
+      <w:proofErr w:type="spellStart"/>
+      <w:r>
+        <w:rPr>
+          <w:sz w:val="24"/>
+          <w:szCs w:val="24"/>
+          <w:lang w:val="en-US"/>
+        </w:rPr>
+        <w:t>colours</w:t>
+      </w:r>
+      <w:proofErr w:type="spellEnd"/>
+      <w:r>
+        <w:rPr>
+          <w:sz w:val="24"/>
+          <w:szCs w:val="24"/>
+          <w:lang w:val="en-US"/>
+        </w:rPr>
+        <w:t xml:space="preserve">, these </w:t>
+      </w:r>
+      <w:proofErr w:type="spellStart"/>
+      <w:r>
+        <w:rPr>
+          <w:sz w:val="24"/>
+          <w:szCs w:val="24"/>
+          <w:lang w:val="en-US"/>
+        </w:rPr>
+        <w:t>colours</w:t>
+      </w:r>
+      <w:proofErr w:type="spellEnd"/>
+      <w:r>
+        <w:rPr>
+          <w:sz w:val="24"/>
+          <w:szCs w:val="24"/>
+          <w:lang w:val="en-US"/>
+        </w:rPr>
+        <w:t xml:space="preserve"> being the most common </w:t>
+      </w:r>
+      <w:proofErr w:type="spellStart"/>
+      <w:r>
+        <w:rPr>
+          <w:sz w:val="24"/>
+          <w:szCs w:val="24"/>
+          <w:lang w:val="en-US"/>
+        </w:rPr>
+        <w:t>colours</w:t>
+      </w:r>
+      <w:proofErr w:type="spellEnd"/>
+      <w:r>
+        <w:rPr>
+          <w:sz w:val="24"/>
+          <w:szCs w:val="24"/>
+          <w:lang w:val="en-US"/>
+        </w:rPr>
+        <w:t xml:space="preserve"> </w:t>
       </w:r>
       <w:r>
         <w:rPr>
@@ -6381,9 +7123,27 @@
                                 <w:noProof/>
                               </w:rPr>
                             </w:pPr>
+                            <w:proofErr w:type="spellStart"/>
                             <w:r>
-                              <w:t>Figure 2 Classifying cucumber</w:t>
+                              <w:t>Figure</w:t>
                             </w:r>
+                            <w:proofErr w:type="spellEnd"/>
+                            <w:r>
+                              <w:t xml:space="preserve"> 2 </w:t>
+                            </w:r>
+                            <w:proofErr w:type="spellStart"/>
+                            <w:r>
+                              <w:t>Classifying</w:t>
+                            </w:r>
+                            <w:proofErr w:type="spellEnd"/>
+                            <w:r>
+                              <w:t xml:space="preserve"> </w:t>
+                            </w:r>
+                            <w:proofErr w:type="spellStart"/>
+                            <w:r>
+                              <w:t>cucumber</w:t>
+                            </w:r>
+                            <w:proofErr w:type="spellEnd"/>
                           </w:p>
                         </w:txbxContent>
                       </wps:txbx>
@@ -6399,9 +7159,9 @@
               </wp:anchor>
             </w:drawing>
           </mc:Choice>
-          <mc:Fallback xmlns:a="http://schemas.openxmlformats.org/drawingml/2006/main" xmlns:pic="http://schemas.openxmlformats.org/drawingml/2006/picture" xmlns:a14="http://schemas.microsoft.com/office/drawing/2010/main" xmlns:arto="http://schemas.microsoft.com/office/word/2006/arto">
+          <mc:Fallback>
             <w:pict>
-              <v:shape id="Tekstboks 7" style="position:absolute;margin-left:333.6pt;margin-top:173.05pt;width:117.7pt;height:.05pt;z-index:251658245;visibility:visible;mso-wrap-style:square;mso-wrap-distance-left:9pt;mso-wrap-distance-top:0;mso-wrap-distance-right:9pt;mso-wrap-distance-bottom:0;mso-position-horizontal:absolute;mso-position-horizontal-relative:text;mso-position-vertical:absolute;mso-position-vertical-relative:text;v-text-anchor:top" o:spid="_x0000_s1028" stroked="f" type="#_x0000_t202" o:gfxdata="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" w14:anchorId="0DDAC4C2">
+              <v:shape w14:anchorId="0DDAC4C2" id="Tekstboks 7" o:spid="_x0000_s1028" type="#_x0000_t202" style="position:absolute;margin-left:333.6pt;margin-top:173.05pt;width:117.7pt;height:.05pt;z-index:251658245;visibility:visible;mso-wrap-style:square;mso-wrap-distance-left:9pt;mso-wrap-distance-top:0;mso-wrap-distance-right:9pt;mso-wrap-distance-bottom:0;mso-position-horizontal:absolute;mso-position-horizontal-relative:text;mso-position-vertical:absolute;mso-position-vertical-relative:text;v-text-anchor:top" o:gfxdata="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" stroked="f">
                 <v:textbox style="mso-fit-shape-to-text:t" inset="0,0,0,0">
                   <w:txbxContent>
                     <w:p>
@@ -6470,7 +7230,7 @@
                     <pic:cNvPicPr/>
                   </pic:nvPicPr>
                   <pic:blipFill>
-                    <a:blip r:embed="rId16">
+                    <a:blip r:embed="rId15">
                       <a:extLst>
                         <a:ext uri="{28A0092B-C50C-407E-A947-70E740481C1C}">
                           <a14:useLocalDpi xmlns:a14="http://schemas.microsoft.com/office/drawing/2010/main" val="0"/>
@@ -6531,7 +7291,7 @@
                     <pic:cNvPicPr/>
                   </pic:nvPicPr>
                   <pic:blipFill>
-                    <a:blip r:embed="rId17">
+                    <a:blip r:embed="rId16">
                       <a:extLst>
                         <a:ext uri="{28A0092B-C50C-407E-A947-70E740481C1C}">
                           <a14:useLocalDpi xmlns:a14="http://schemas.microsoft.com/office/drawing/2010/main" val="0"/>
@@ -6717,8 +7477,9 @@
           <w:highlight w:val="yellow"/>
           <w:lang w:val="en-US"/>
         </w:rPr>
-        <w:t>, separating colours et</w:t>
-      </w:r>
+        <w:t xml:space="preserve">, separating </w:t>
+      </w:r>
+      <w:proofErr w:type="spellStart"/>
       <w:r>
         <w:rPr>
           <w:sz w:val="24"/>
@@ -6726,8 +7487,38 @@
           <w:highlight w:val="yellow"/>
           <w:lang w:val="en-US"/>
         </w:rPr>
-        <w:t xml:space="preserve"> etc</w:t>
-      </w:r>
+        <w:t>colours</w:t>
+      </w:r>
+      <w:proofErr w:type="spellEnd"/>
+      <w:r>
+        <w:rPr>
+          <w:sz w:val="24"/>
+          <w:szCs w:val="24"/>
+          <w:highlight w:val="yellow"/>
+          <w:lang w:val="en-US"/>
+        </w:rPr>
+        <w:t xml:space="preserve"> et</w:t>
+      </w:r>
+      <w:r>
+        <w:rPr>
+          <w:sz w:val="24"/>
+          <w:szCs w:val="24"/>
+          <w:highlight w:val="yellow"/>
+          <w:lang w:val="en-US"/>
+        </w:rPr>
+        <w:t xml:space="preserve"> </w:t>
+      </w:r>
+      <w:proofErr w:type="spellStart"/>
+      <w:r>
+        <w:rPr>
+          <w:sz w:val="24"/>
+          <w:szCs w:val="24"/>
+          <w:highlight w:val="yellow"/>
+          <w:lang w:val="en-US"/>
+        </w:rPr>
+        <w:t>etc</w:t>
+      </w:r>
+      <w:proofErr w:type="spellEnd"/>
     </w:p>
     <w:p>
       <w:pPr>
@@ -6821,7 +7612,27 @@
           <w:highlight w:val="yellow"/>
           <w:lang w:val="en-US"/>
         </w:rPr>
-        <w:t>2, which colours were the easiest to identify and which were hard?</w:t>
+        <w:t xml:space="preserve">2, which </w:t>
+      </w:r>
+      <w:proofErr w:type="spellStart"/>
+      <w:r>
+        <w:rPr>
+          <w:sz w:val="24"/>
+          <w:szCs w:val="24"/>
+          <w:highlight w:val="yellow"/>
+          <w:lang w:val="en-US"/>
+        </w:rPr>
+        <w:t>colours</w:t>
+      </w:r>
+      <w:proofErr w:type="spellEnd"/>
+      <w:r>
+        <w:rPr>
+          <w:sz w:val="24"/>
+          <w:szCs w:val="24"/>
+          <w:highlight w:val="yellow"/>
+          <w:lang w:val="en-US"/>
+        </w:rPr>
+        <w:t xml:space="preserve"> were the easiest to identify and which were hard?</w:t>
       </w:r>
     </w:p>
     <w:p>
@@ -6995,13 +7806,23 @@
         </w:rPr>
         <w:t xml:space="preserve">bright </w:t>
       </w:r>
-      <w:r>
-        <w:rPr>
-          <w:sz w:val="24"/>
-          <w:szCs w:val="24"/>
-          <w:lang w:val="en-US"/>
-        </w:rPr>
-        <w:t xml:space="preserve">colours takes a lot more </w:t>
+      <w:proofErr w:type="spellStart"/>
+      <w:r>
+        <w:rPr>
+          <w:sz w:val="24"/>
+          <w:szCs w:val="24"/>
+          <w:lang w:val="en-US"/>
+        </w:rPr>
+        <w:t>colours</w:t>
+      </w:r>
+      <w:proofErr w:type="spellEnd"/>
+      <w:r>
+        <w:rPr>
+          <w:sz w:val="24"/>
+          <w:szCs w:val="24"/>
+          <w:lang w:val="en-US"/>
+        </w:rPr>
+        <w:t xml:space="preserve"> takes a lot more </w:t>
       </w:r>
       <w:r>
         <w:rPr>
@@ -7040,7 +7861,25 @@
           <w:szCs w:val="24"/>
           <w:lang w:val="en-US"/>
         </w:rPr>
-        <w:t xml:space="preserve">Without any image segmentation differentiating between foods with the same colour scheme as vegetables </w:t>
+        <w:t xml:space="preserve">Without any image segmentation differentiating between foods with the same </w:t>
+      </w:r>
+      <w:proofErr w:type="spellStart"/>
+      <w:r>
+        <w:rPr>
+          <w:sz w:val="24"/>
+          <w:szCs w:val="24"/>
+          <w:lang w:val="en-US"/>
+        </w:rPr>
+        <w:t>colour</w:t>
+      </w:r>
+      <w:proofErr w:type="spellEnd"/>
+      <w:r>
+        <w:rPr>
+          <w:sz w:val="24"/>
+          <w:szCs w:val="24"/>
+          <w:lang w:val="en-US"/>
+        </w:rPr>
+        <w:t xml:space="preserve"> scheme as vegetables </w:t>
       </w:r>
       <w:r>
         <w:rPr>
@@ -7056,7 +7895,25 @@
           <w:szCs w:val="24"/>
           <w:lang w:val="en-US"/>
         </w:rPr>
-        <w:t xml:space="preserve"> and vegetables with those colour schemas is hard.</w:t>
+        <w:t xml:space="preserve"> and vegetables with those </w:t>
+      </w:r>
+      <w:proofErr w:type="spellStart"/>
+      <w:r>
+        <w:rPr>
+          <w:sz w:val="24"/>
+          <w:szCs w:val="24"/>
+          <w:lang w:val="en-US"/>
+        </w:rPr>
+        <w:t>colour</w:t>
+      </w:r>
+      <w:proofErr w:type="spellEnd"/>
+      <w:r>
+        <w:rPr>
+          <w:sz w:val="24"/>
+          <w:szCs w:val="24"/>
+          <w:lang w:val="en-US"/>
+        </w:rPr>
+        <w:t xml:space="preserve"> schemas is hard.</w:t>
       </w:r>
     </w:p>
     <w:p>
@@ -7122,6 +7979,7 @@
               <w:lang w:val="en-US"/>
             </w:rPr>
           </w:pPr>
+          <w:proofErr w:type="spellStart"/>
           <w:r>
             <w:rPr>
               <w:lang w:val="en-US"/>
@@ -7129,70 +7987,232 @@
             <w:t>Bibliografi</w:t>
           </w:r>
           <w:bookmarkEnd w:id="7"/>
+          <w:proofErr w:type="spellEnd"/>
         </w:p>
-        <w:sdt>
-          <w:sdtPr>
+        <w:p>
+          <w:pPr>
+            <w:spacing w:line="360" w:lineRule="auto"/>
             <w:rPr>
+              <w:sz w:val="24"/>
+              <w:szCs w:val="24"/>
               <w:lang w:val="en-US"/>
             </w:rPr>
-            <w:id w:val="111145805"/>
-            <w:bibliography/>
-          </w:sdtPr>
-          <w:sdtContent>
-            <w:p>
-              <w:pPr>
-                <w:spacing w:line="360" w:lineRule="auto"/>
-                <w:rPr>
-                  <w:lang w:val="en-US"/>
-                </w:rPr>
-              </w:pPr>
-              <w:r>
-                <w:rPr>
-                  <w:lang w:val="en-US"/>
-                </w:rPr>
-                <w:fldChar w:fldCharType="begin"/>
-              </w:r>
-              <w:r>
-                <w:rPr>
-                  <w:lang w:val="en-US"/>
-                </w:rPr>
-                <w:instrText>BIBLIOGRAPHY</w:instrText>
-              </w:r>
-              <w:r>
-                <w:rPr>
-                  <w:lang w:val="en-US"/>
-                </w:rPr>
-                <w:fldChar w:fldCharType="separate"/>
-              </w:r>
-              <w:r>
-                <w:rPr>
-                  <w:b/>
-                  <w:bCs/>
-                  <w:noProof/>
-                  <w:lang w:val="en-US"/>
-                </w:rPr>
-                <w:t>Det finnes ingen kilder i gjeldende dokument.</w:t>
-              </w:r>
-              <w:r>
-                <w:rPr>
-                  <w:b/>
-                  <w:bCs/>
-                  <w:lang w:val="en-US"/>
-                </w:rPr>
-                <w:fldChar w:fldCharType="end"/>
-              </w:r>
-            </w:p>
-          </w:sdtContent>
-        </w:sdt>
+          </w:pPr>
+          <w:r>
+            <w:rPr>
+              <w:sz w:val="24"/>
+              <w:szCs w:val="24"/>
+              <w:lang w:val="en-US"/>
+            </w:rPr>
+            <w:t xml:space="preserve">He, Y., Xu, C., Khanna, N., Boushey, C.J., </w:t>
+          </w:r>
+          <w:proofErr w:type="spellStart"/>
+          <w:r>
+            <w:rPr>
+              <w:sz w:val="24"/>
+              <w:szCs w:val="24"/>
+              <w:lang w:val="en-US"/>
+            </w:rPr>
+            <w:t>Delp</w:t>
+          </w:r>
+          <w:proofErr w:type="spellEnd"/>
+          <w:r>
+            <w:rPr>
+              <w:sz w:val="24"/>
+              <w:szCs w:val="24"/>
+              <w:lang w:val="en-US"/>
+            </w:rPr>
+            <w:t xml:space="preserve">, </w:t>
+          </w:r>
+          <w:proofErr w:type="spellStart"/>
+          <w:r>
+            <w:rPr>
+              <w:sz w:val="24"/>
+              <w:szCs w:val="24"/>
+              <w:lang w:val="en-US"/>
+            </w:rPr>
+            <w:t>E.J</w:t>
+          </w:r>
+          <w:proofErr w:type="spellEnd"/>
+          <w:r>
+            <w:rPr>
+              <w:sz w:val="24"/>
+              <w:szCs w:val="24"/>
+              <w:lang w:val="en-US"/>
+            </w:rPr>
+            <w:t xml:space="preserve">.(2013) FOOD IMAGE ANALYSIS: SEGMENTATION, IDENTIFICATION AND WEIGHT ESTIMATION. Available at: </w:t>
+          </w:r>
+          <w:hyperlink r:id="rId17">
+            <w:r>
+              <w:rPr>
+                <w:rStyle w:val="Hyperlink"/>
+                <w:sz w:val="24"/>
+                <w:szCs w:val="24"/>
+                <w:lang w:val="en-US"/>
+              </w:rPr>
+              <w:t>https://www.ncbi.nlm.nih.gov/pmc/articles/PMC5448794/</w:t>
+            </w:r>
+          </w:hyperlink>
+          <w:r>
+            <w:rPr>
+              <w:sz w:val="24"/>
+              <w:szCs w:val="24"/>
+              <w:lang w:val="en-US"/>
+            </w:rPr>
+            <w:t xml:space="preserve"> (20.04.21)</w:t>
+          </w:r>
+        </w:p>
+        <w:p>
+          <w:pPr>
+            <w:spacing w:line="360" w:lineRule="auto"/>
+            <w:rPr>
+              <w:sz w:val="24"/>
+              <w:szCs w:val="24"/>
+              <w:lang w:val="en-US"/>
+            </w:rPr>
+          </w:pPr>
+          <w:r>
+            <w:rPr>
+              <w:sz w:val="24"/>
+              <w:szCs w:val="24"/>
+              <w:lang w:val="en-US"/>
+            </w:rPr>
+            <w:t xml:space="preserve">Silva, </w:t>
+          </w:r>
+          <w:proofErr w:type="spellStart"/>
+          <w:r>
+            <w:rPr>
+              <w:sz w:val="24"/>
+              <w:szCs w:val="24"/>
+              <w:lang w:val="en-US"/>
+            </w:rPr>
+            <w:t>L.C.D</w:t>
+          </w:r>
+          <w:proofErr w:type="spellEnd"/>
+          <w:r>
+            <w:rPr>
+              <w:sz w:val="24"/>
+              <w:szCs w:val="24"/>
+              <w:lang w:val="en-US"/>
+            </w:rPr>
+            <w:t xml:space="preserve">, Pereira, A., </w:t>
+          </w:r>
+          <w:proofErr w:type="spellStart"/>
+          <w:r>
+            <w:rPr>
+              <w:sz w:val="24"/>
+              <w:szCs w:val="24"/>
+              <w:lang w:val="en-US"/>
+            </w:rPr>
+            <w:t>Punchihewa</w:t>
+          </w:r>
+          <w:proofErr w:type="spellEnd"/>
+          <w:r>
+            <w:rPr>
+              <w:sz w:val="24"/>
+              <w:szCs w:val="24"/>
+              <w:lang w:val="en-US"/>
+            </w:rPr>
+            <w:t>, A.(2012) Food Classification using Color Imaging. Available at:</w:t>
+          </w:r>
+          <w:hyperlink r:id="rId18">
+            <w:r>
+              <w:rPr>
+                <w:rStyle w:val="Hyperlink"/>
+                <w:sz w:val="24"/>
+                <w:szCs w:val="24"/>
+                <w:lang w:val="en-US"/>
+              </w:rPr>
+              <w:t>https://citeseerx.ist.psu.edu/viewdoc/downloaddoi=10.1.1.217.6709&amp;rep=rep1&amp;type=pdf&amp;fbclid=IwAR0SX-Y_hTDK0dqF8iOGhKxK4hyl6aVhrQJ7jR4fuiTMyPmtxrfikhA8dEQ</w:t>
+            </w:r>
+          </w:hyperlink>
+          <w:r>
+            <w:rPr>
+              <w:sz w:val="24"/>
+              <w:szCs w:val="24"/>
+              <w:lang w:val="en-US"/>
+            </w:rPr>
+            <w:t xml:space="preserve"> (21.04.21)</w:t>
+          </w:r>
+        </w:p>
+        <w:p>
+          <w:pPr>
+            <w:spacing w:line="360" w:lineRule="auto"/>
+            <w:rPr>
+              <w:sz w:val="24"/>
+              <w:szCs w:val="24"/>
+              <w:lang w:val="en-US"/>
+            </w:rPr>
+          </w:pPr>
+          <w:r>
+            <w:rPr>
+              <w:sz w:val="24"/>
+              <w:szCs w:val="24"/>
+              <w:lang w:val="en-US"/>
+            </w:rPr>
+            <w:t xml:space="preserve">Authors not stated, MATLAB(no date stated) What is image segmentation?. Available at: </w:t>
+          </w:r>
+          <w:hyperlink r:id="rId19">
+            <w:r>
+              <w:rPr>
+                <w:rStyle w:val="Hyperlink"/>
+                <w:sz w:val="24"/>
+                <w:szCs w:val="24"/>
+                <w:lang w:val="en-US"/>
+              </w:rPr>
+              <w:t>https://se.mathworks.com/discovery/image-segmentation.html</w:t>
+            </w:r>
+          </w:hyperlink>
+          <w:r>
+            <w:rPr>
+              <w:sz w:val="24"/>
+              <w:szCs w:val="24"/>
+              <w:lang w:val="en-US"/>
+            </w:rPr>
+            <w:t xml:space="preserve"> (19.04.21)</w:t>
+          </w:r>
+        </w:p>
+        <w:p>
+          <w:pPr>
+            <w:spacing w:line="360" w:lineRule="auto"/>
+            <w:rPr>
+              <w:sz w:val="24"/>
+              <w:szCs w:val="24"/>
+              <w:lang w:val="en-US"/>
+            </w:rPr>
+          </w:pPr>
+          <w:r>
+            <w:rPr>
+              <w:sz w:val="24"/>
+              <w:szCs w:val="24"/>
+              <w:lang w:val="en-US"/>
+            </w:rPr>
+            <w:t>Authors not stated, MATLAB(no date stated) Types of Morphological Operations. Available at:</w:t>
+          </w:r>
+          <w:hyperlink r:id="rId20">
+            <w:r>
+              <w:rPr>
+                <w:rStyle w:val="Hyperlink"/>
+                <w:sz w:val="24"/>
+                <w:szCs w:val="24"/>
+                <w:lang w:val="en-US"/>
+              </w:rPr>
+              <w:t>https://www.mathworks.com/help/images/morphological-dilation-and-erosion.html</w:t>
+            </w:r>
+          </w:hyperlink>
+          <w:r>
+            <w:rPr>
+              <w:sz w:val="24"/>
+              <w:szCs w:val="24"/>
+              <w:lang w:val="en-US"/>
+            </w:rPr>
+            <w:t xml:space="preserve"> (19.04.21)</w:t>
+          </w:r>
+        </w:p>
       </w:sdtContent>
     </w:sdt>
     <w:p>
       <w:pPr>
-        <w:pStyle w:val="ListParagraph"/>
-        <w:numPr>
-          <w:ilvl w:val="0"/>
-          <w:numId w:val="5"/>
-        </w:numPr>
         <w:spacing w:line="360" w:lineRule="auto"/>
         <w:rPr>
           <w:sz w:val="24"/>
@@ -7200,77 +8220,6 @@
           <w:lang w:val="en-US"/>
         </w:rPr>
       </w:pPr>
-      <w:hyperlink r:id="rId18" w:history="1">
-        <w:r>
-          <w:rPr>
-            <w:rStyle w:val="Hyperlink"/>
-            <w:sz w:val="24"/>
-            <w:szCs w:val="24"/>
-            <w:lang w:val="en-US"/>
-          </w:rPr>
-          <w:t>https://se.mathworks.com/discovery/image-segmentation.html</w:t>
-        </w:r>
-      </w:hyperlink>
-    </w:p>
-    <w:p>
-      <w:pPr>
-        <w:pStyle w:val="ListParagraph"/>
-        <w:numPr>
-          <w:ilvl w:val="0"/>
-          <w:numId w:val="5"/>
-        </w:numPr>
-        <w:spacing w:line="360" w:lineRule="auto"/>
-        <w:rPr>
-          <w:sz w:val="24"/>
-          <w:szCs w:val="24"/>
-          <w:lang w:val="en-US"/>
-        </w:rPr>
-      </w:pPr>
-      <w:r>
-        <w:rPr>
-          <w:sz w:val="24"/>
-          <w:szCs w:val="24"/>
-          <w:lang w:val="en-US"/>
-        </w:rPr>
-        <w:t xml:space="preserve">(Morphological Operations) </w:t>
-      </w:r>
-      <w:hyperlink r:id="rId19" w:history="1">
-        <w:r>
-          <w:rPr>
-            <w:rStyle w:val="Hyperlink"/>
-            <w:sz w:val="24"/>
-            <w:szCs w:val="24"/>
-            <w:lang w:val="en-US"/>
-          </w:rPr>
-          <w:t>https://www.mathworks.com/help/images/morphological-dilation-and-erosion.html</w:t>
-        </w:r>
-      </w:hyperlink>
-    </w:p>
-    <w:p>
-      <w:pPr>
-        <w:spacing w:line="360" w:lineRule="auto"/>
-        <w:rPr>
-          <w:sz w:val="24"/>
-          <w:szCs w:val="24"/>
-          <w:lang w:val="en-US"/>
-        </w:rPr>
-      </w:pPr>
-      <w:r>
-        <w:rPr>
-          <w:sz w:val="24"/>
-          <w:szCs w:val="24"/>
-          <w:lang w:val="en-US"/>
-        </w:rPr>
-        <w:t>He, Y., Xu, C.,</w:t>
-      </w:r>
-      <w:r>
-        <w:rPr>
-          <w:sz w:val="24"/>
-          <w:szCs w:val="24"/>
-          <w:lang w:val="en-US"/>
-        </w:rPr>
-        <w:t xml:space="preserve"> Khanna</w:t>
-      </w:r>
     </w:p>
     <w:p>
       <w:pPr>
@@ -7282,40 +8231,11 @@
           <w:szCs w:val="25"/>
         </w:rPr>
       </w:pPr>
-      <w:r>
-        <w:rPr>
-          <w:rFonts w:ascii="Calibri" w:eastAsia="Calibri" w:hAnsi="Calibri" w:cs="Calibri"/>
-          <w:color w:val="2C3E50"/>
-          <w:sz w:val="25"/>
-          <w:szCs w:val="25"/>
-        </w:rPr>
-        <w:t xml:space="preserve">Espeland, J. og Tuv, N. (2019) </w:t>
-      </w:r>
-      <w:r>
-        <w:rPr>
-          <w:rFonts w:ascii="Calibri" w:eastAsia="Calibri" w:hAnsi="Calibri" w:cs="Calibri"/>
-          <w:i/>
-          <w:iCs/>
-          <w:color w:val="2C3E50"/>
-          <w:sz w:val="25"/>
-          <w:szCs w:val="25"/>
-        </w:rPr>
-        <w:t>Slik måler SSB ulikhet</w:t>
-      </w:r>
-      <w:r>
-        <w:rPr>
-          <w:rFonts w:ascii="Calibri" w:eastAsia="Calibri" w:hAnsi="Calibri" w:cs="Calibri"/>
-          <w:color w:val="2C3E50"/>
-          <w:sz w:val="25"/>
-          <w:szCs w:val="25"/>
-        </w:rPr>
-        <w:t>. Tilgjengelig fra: https://www.ssb.no/inntekt-og-forbruk/artikler-og-publikasjoner/slik-maler-ssb-ulikhet (Hentet: 10. mai 2019).</w:t>
-      </w:r>
     </w:p>
     <w:sectPr>
-      <w:headerReference w:type="default" r:id="rId20"/>
-      <w:footerReference w:type="default" r:id="rId21"/>
-      <w:headerReference w:type="first" r:id="rId22"/>
+      <w:headerReference w:type="default" r:id="rId21"/>
+      <w:footerReference w:type="default" r:id="rId22"/>
+      <w:headerReference w:type="first" r:id="rId23"/>
       <w:pgSz w:w="11906" w:h="16838"/>
       <w:pgMar w:top="1440" w:right="1440" w:bottom="1440" w:left="1440" w:header="708" w:footer="708" w:gutter="0"/>
       <w:pgNumType w:start="0"/>
@@ -7522,15 +8442,22 @@
     <w:pPr>
       <w:pStyle w:val="Header"/>
     </w:pPr>
+    <w:proofErr w:type="spellStart"/>
     <w:r>
       <w:t>BIDATA</w:t>
     </w:r>
+    <w:proofErr w:type="spellEnd"/>
     <w:r>
       <w:ptab w:relativeTo="margin" w:alignment="center" w:leader="none"/>
     </w:r>
     <w:r>
-      <w:t>Computer Vision</w:t>
+      <w:t xml:space="preserve">Computer </w:t>
     </w:r>
+    <w:proofErr w:type="spellStart"/>
+    <w:r>
+      <w:t>Vision</w:t>
+    </w:r>
+    <w:proofErr w:type="spellEnd"/>
     <w:r>
       <w:ptab w:relativeTo="margin" w:alignment="right" w:leader="none"/>
     </w:r>
@@ -7548,8 +8475,13 @@
       <w:pStyle w:val="Header"/>
     </w:pPr>
     <w:r>
-      <w:t>Computer Vision</w:t>
+      <w:t xml:space="preserve">Computer </w:t>
     </w:r>
+    <w:proofErr w:type="spellStart"/>
+    <w:r>
+      <w:t>Vision</w:t>
+    </w:r>
+    <w:proofErr w:type="spellEnd"/>
     <w:r>
       <w:ptab w:relativeTo="margin" w:alignment="center" w:leader="none"/>
     </w:r>

</xml_diff>